<commit_message>
changes in process, project report and structure
</commit_message>
<xml_diff>
--- a/SEP/Documentation/Process Report/Appendices/Meetings Plan.docx
+++ b/SEP/Documentation/Process Report/Appendices/Meetings Plan.docx
@@ -1515,15 +1515,7 @@
           <w:szCs w:val="24"/>
           <w:u w:val="single"/>
         </w:rPr>
-        <w:t xml:space="preserve"> </w:t>
-      </w:r>
-      <w:r>
-        <w:rPr>
-          <w:sz w:val="24"/>
-          <w:szCs w:val="24"/>
-          <w:u w:val="single"/>
-        </w:rPr>
-        <w:t>12</w:t>
+        <w:t xml:space="preserve"> 12</w:t>
       </w:r>
       <w:r>
         <w:rPr>
@@ -1736,15 +1728,7 @@
           <w:szCs w:val="24"/>
           <w:u w:val="single"/>
         </w:rPr>
-        <w:t xml:space="preserve"> </w:t>
-      </w:r>
-      <w:r>
-        <w:rPr>
-          <w:sz w:val="24"/>
-          <w:szCs w:val="24"/>
-          <w:u w:val="single"/>
-        </w:rPr>
-        <w:t>19</w:t>
+        <w:t xml:space="preserve"> 19</w:t>
       </w:r>
       <w:r>
         <w:rPr>
@@ -1928,14 +1912,7 @@
                 <w:sz w:val="24"/>
                 <w:szCs w:val="24"/>
               </w:rPr>
-              <w:t>Worked</w:t>
-            </w:r>
-            <w:r>
-              <w:rPr>
-                <w:sz w:val="24"/>
-                <w:szCs w:val="24"/>
-              </w:rPr>
-              <w:t xml:space="preserve"> on sprint#1 tasks;</w:t>
+              <w:t>Worked on sprint#1 tasks;</w:t>
             </w:r>
           </w:p>
         </w:tc>
@@ -2023,15 +2000,7 @@
           <w:szCs w:val="24"/>
           <w:u w:val="single"/>
         </w:rPr>
-        <w:t xml:space="preserve"> </w:t>
-      </w:r>
-      <w:r>
-        <w:rPr>
-          <w:sz w:val="24"/>
-          <w:szCs w:val="24"/>
-          <w:u w:val="single"/>
-        </w:rPr>
-        <w:t>26</w:t>
+        <w:t xml:space="preserve"> 26</w:t>
       </w:r>
       <w:r>
         <w:rPr>
@@ -2207,21 +2176,7 @@
                 <w:sz w:val="24"/>
                 <w:szCs w:val="24"/>
               </w:rPr>
-              <w:t>Worked</w:t>
-            </w:r>
-            <w:r>
-              <w:rPr>
-                <w:sz w:val="24"/>
-                <w:szCs w:val="24"/>
-              </w:rPr>
-              <w:t xml:space="preserve"> on sprint#1 tasks</w:t>
-            </w:r>
-            <w:r>
-              <w:rPr>
-                <w:sz w:val="24"/>
-                <w:szCs w:val="24"/>
-              </w:rPr>
-              <w:t>;</w:t>
+              <w:t>Worked on sprint#1 tasks;</w:t>
             </w:r>
           </w:p>
           <w:p>
@@ -2253,37 +2208,23 @@
                 <w:sz w:val="24"/>
                 <w:szCs w:val="24"/>
               </w:rPr>
-              <w:t>Created s</w:t>
-            </w:r>
-            <w:r>
-              <w:rPr>
-                <w:sz w:val="24"/>
-                <w:szCs w:val="24"/>
-              </w:rPr>
-              <w:t>print review;</w:t>
-            </w:r>
-          </w:p>
-          <w:p>
-            <w:pPr>
-              <w:jc w:val="center"/>
-              <w:rPr>
-                <w:sz w:val="24"/>
-                <w:szCs w:val="24"/>
-              </w:rPr>
-            </w:pPr>
-            <w:r>
-              <w:rPr>
-                <w:sz w:val="24"/>
-                <w:szCs w:val="24"/>
-              </w:rPr>
-              <w:t>Created s</w:t>
-            </w:r>
-            <w:r>
-              <w:rPr>
-                <w:sz w:val="24"/>
-                <w:szCs w:val="24"/>
-              </w:rPr>
-              <w:t>print retrospective;</w:t>
+              <w:t>Created sprint review;</w:t>
+            </w:r>
+          </w:p>
+          <w:p>
+            <w:pPr>
+              <w:jc w:val="center"/>
+              <w:rPr>
+                <w:sz w:val="24"/>
+                <w:szCs w:val="24"/>
+              </w:rPr>
+            </w:pPr>
+            <w:r>
+              <w:rPr>
+                <w:sz w:val="24"/>
+                <w:szCs w:val="24"/>
+              </w:rPr>
+              <w:t>Created sprint retrospective;</w:t>
             </w:r>
           </w:p>
         </w:tc>
@@ -2323,21 +2264,7 @@
                 <w:sz w:val="24"/>
                 <w:szCs w:val="24"/>
               </w:rPr>
-              <w:t>Prepare for sprint#</w:t>
-            </w:r>
-            <w:r>
-              <w:rPr>
-                <w:sz w:val="24"/>
-                <w:szCs w:val="24"/>
-              </w:rPr>
-              <w:t>2</w:t>
-            </w:r>
-            <w:r>
-              <w:rPr>
-                <w:sz w:val="24"/>
-                <w:szCs w:val="24"/>
-              </w:rPr>
-              <w:t xml:space="preserve"> start;</w:t>
+              <w:t>Prepare for sprint#2 start;</w:t>
             </w:r>
           </w:p>
           <w:p>
@@ -2384,15 +2311,7 @@
           <w:szCs w:val="24"/>
           <w:u w:val="single"/>
         </w:rPr>
-        <w:t xml:space="preserve"> </w:t>
-      </w:r>
-      <w:r>
-        <w:rPr>
-          <w:sz w:val="24"/>
-          <w:szCs w:val="24"/>
-          <w:u w:val="single"/>
-        </w:rPr>
-        <w:t>3</w:t>
+        <w:t xml:space="preserve"> 3</w:t>
       </w:r>
       <w:r>
         <w:rPr>
@@ -2568,51 +2487,23 @@
                 <w:sz w:val="24"/>
                 <w:szCs w:val="24"/>
               </w:rPr>
-              <w:t>Created Sprint#</w:t>
-            </w:r>
-            <w:r>
-              <w:rPr>
-                <w:sz w:val="24"/>
-                <w:szCs w:val="24"/>
-              </w:rPr>
-              <w:t>2</w:t>
-            </w:r>
-            <w:r>
-              <w:rPr>
-                <w:sz w:val="24"/>
-                <w:szCs w:val="24"/>
-              </w:rPr>
-              <w:t xml:space="preserve"> backlog;</w:t>
-            </w:r>
-          </w:p>
-          <w:p>
-            <w:pPr>
-              <w:jc w:val="center"/>
-              <w:rPr>
-                <w:sz w:val="24"/>
-                <w:szCs w:val="24"/>
-              </w:rPr>
-            </w:pPr>
-            <w:r>
-              <w:rPr>
-                <w:sz w:val="24"/>
-                <w:szCs w:val="24"/>
-              </w:rPr>
-              <w:t>Started working on sprint#</w:t>
-            </w:r>
-            <w:r>
-              <w:rPr>
-                <w:sz w:val="24"/>
-                <w:szCs w:val="24"/>
-              </w:rPr>
-              <w:t>2</w:t>
-            </w:r>
-            <w:r>
-              <w:rPr>
-                <w:sz w:val="24"/>
-                <w:szCs w:val="24"/>
-              </w:rPr>
-              <w:t xml:space="preserve"> tasks;</w:t>
+              <w:t>Created Sprint#2 backlog;</w:t>
+            </w:r>
+          </w:p>
+          <w:p>
+            <w:pPr>
+              <w:jc w:val="center"/>
+              <w:rPr>
+                <w:sz w:val="24"/>
+                <w:szCs w:val="24"/>
+              </w:rPr>
+            </w:pPr>
+            <w:r>
+              <w:rPr>
+                <w:sz w:val="24"/>
+                <w:szCs w:val="24"/>
+              </w:rPr>
+              <w:t>Started working on sprint#2 tasks;</w:t>
             </w:r>
           </w:p>
         </w:tc>
@@ -2681,15 +2572,7 @@
           <w:szCs w:val="24"/>
           <w:u w:val="single"/>
         </w:rPr>
-        <w:t xml:space="preserve"> </w:t>
-      </w:r>
-      <w:r>
-        <w:rPr>
-          <w:sz w:val="24"/>
-          <w:szCs w:val="24"/>
-          <w:u w:val="single"/>
-        </w:rPr>
-        <w:t>10</w:t>
+        <w:t xml:space="preserve"> 10</w:t>
       </w:r>
       <w:r>
         <w:rPr>
@@ -2817,14 +2700,7 @@
                 <w:sz w:val="24"/>
                 <w:szCs w:val="24"/>
               </w:rPr>
-              <w:t>Worked</w:t>
-            </w:r>
-            <w:r>
-              <w:rPr>
-                <w:sz w:val="24"/>
-                <w:szCs w:val="24"/>
-              </w:rPr>
-              <w:t xml:space="preserve"> on sprint#</w:t>
+              <w:t>Worked on sprint#</w:t>
             </w:r>
             <w:r>
               <w:rPr>
@@ -2889,15 +2765,7 @@
           <w:szCs w:val="24"/>
           <w:u w:val="single"/>
         </w:rPr>
-        <w:t xml:space="preserve"> 1</w:t>
-      </w:r>
-      <w:r>
-        <w:rPr>
-          <w:sz w:val="24"/>
-          <w:szCs w:val="24"/>
-          <w:u w:val="single"/>
-        </w:rPr>
-        <w:t>7</w:t>
+        <w:t xml:space="preserve"> 17</w:t>
       </w:r>
       <w:r>
         <w:rPr>
@@ -3118,21 +2986,7 @@
                 <w:sz w:val="24"/>
                 <w:szCs w:val="24"/>
               </w:rPr>
-              <w:t>Prepare for sprint#</w:t>
-            </w:r>
-            <w:r>
-              <w:rPr>
-                <w:sz w:val="24"/>
-                <w:szCs w:val="24"/>
-              </w:rPr>
-              <w:t>3</w:t>
-            </w:r>
-            <w:r>
-              <w:rPr>
-                <w:sz w:val="24"/>
-                <w:szCs w:val="24"/>
-              </w:rPr>
-              <w:t xml:space="preserve"> start;</w:t>
+              <w:t>Prepare for sprint#3 start;</w:t>
             </w:r>
           </w:p>
           <w:p>
@@ -3186,15 +3040,7 @@
           <w:szCs w:val="24"/>
           <w:u w:val="single"/>
         </w:rPr>
-        <w:t xml:space="preserve"> </w:t>
-      </w:r>
-      <w:r>
-        <w:rPr>
-          <w:sz w:val="24"/>
-          <w:szCs w:val="24"/>
-          <w:u w:val="single"/>
-        </w:rPr>
-        <w:t>28</w:t>
+        <w:t xml:space="preserve"> 28</w:t>
       </w:r>
       <w:r>
         <w:rPr>
@@ -3354,58 +3200,23 @@
                 <w:sz w:val="24"/>
                 <w:szCs w:val="24"/>
               </w:rPr>
-              <w:t>Created Sprint#</w:t>
-            </w:r>
-            <w:r>
-              <w:rPr>
-                <w:sz w:val="24"/>
-                <w:szCs w:val="24"/>
-              </w:rPr>
-              <w:t>3</w:t>
-            </w:r>
-            <w:r>
-              <w:rPr>
-                <w:sz w:val="24"/>
-                <w:szCs w:val="24"/>
-              </w:rPr>
-              <w:t xml:space="preserve"> backlog;</w:t>
-            </w:r>
-          </w:p>
-          <w:p>
-            <w:pPr>
-              <w:jc w:val="center"/>
-              <w:rPr>
-                <w:sz w:val="24"/>
-                <w:szCs w:val="24"/>
-              </w:rPr>
-            </w:pPr>
-            <w:r>
-              <w:rPr>
-                <w:sz w:val="24"/>
-                <w:szCs w:val="24"/>
-              </w:rPr>
-              <w:t>Started working</w:t>
-            </w:r>
-            <w:r>
-              <w:rPr>
-                <w:sz w:val="24"/>
-                <w:szCs w:val="24"/>
-              </w:rPr>
-              <w:t xml:space="preserve"> on sprint#</w:t>
-            </w:r>
-            <w:r>
-              <w:rPr>
-                <w:sz w:val="24"/>
-                <w:szCs w:val="24"/>
-              </w:rPr>
-              <w:t>3</w:t>
-            </w:r>
-            <w:r>
-              <w:rPr>
-                <w:sz w:val="24"/>
-                <w:szCs w:val="24"/>
-              </w:rPr>
-              <w:t xml:space="preserve"> tasks;</w:t>
+              <w:t>Created Sprint#3 backlog;</w:t>
+            </w:r>
+          </w:p>
+          <w:p>
+            <w:pPr>
+              <w:jc w:val="center"/>
+              <w:rPr>
+                <w:sz w:val="24"/>
+                <w:szCs w:val="24"/>
+              </w:rPr>
+            </w:pPr>
+            <w:r>
+              <w:rPr>
+                <w:sz w:val="24"/>
+                <w:szCs w:val="24"/>
+              </w:rPr>
+              <w:t>Started working on sprint#3 tasks;</w:t>
             </w:r>
           </w:p>
         </w:tc>
@@ -3473,15 +3284,7 @@
           <w:szCs w:val="24"/>
           <w:u w:val="single"/>
         </w:rPr>
-        <w:t xml:space="preserve"> 2</w:t>
-      </w:r>
-      <w:r>
-        <w:rPr>
-          <w:sz w:val="24"/>
-          <w:szCs w:val="24"/>
-          <w:u w:val="single"/>
-        </w:rPr>
-        <w:t>9</w:t>
+        <w:t xml:space="preserve"> 29</w:t>
       </w:r>
       <w:r>
         <w:rPr>
@@ -3666,21 +3469,7 @@
                 <w:sz w:val="24"/>
                 <w:szCs w:val="24"/>
               </w:rPr>
-              <w:t>Worked on sprint#</w:t>
-            </w:r>
-            <w:r>
-              <w:rPr>
-                <w:sz w:val="24"/>
-                <w:szCs w:val="24"/>
-              </w:rPr>
-              <w:t>3</w:t>
-            </w:r>
-            <w:r>
-              <w:rPr>
-                <w:sz w:val="24"/>
-                <w:szCs w:val="24"/>
-              </w:rPr>
-              <w:t xml:space="preserve"> tasks;</w:t>
+              <w:t>Worked on sprint#3 tasks;</w:t>
             </w:r>
           </w:p>
           <w:p>
@@ -3756,15 +3545,7 @@
           <w:szCs w:val="24"/>
           <w:u w:val="single"/>
         </w:rPr>
-        <w:t xml:space="preserve"> </w:t>
-      </w:r>
-      <w:r>
-        <w:rPr>
-          <w:sz w:val="24"/>
-          <w:szCs w:val="24"/>
-          <w:u w:val="single"/>
-        </w:rPr>
-        <w:t>30</w:t>
+        <w:t xml:space="preserve"> 30</w:t>
       </w:r>
       <w:r>
         <w:rPr>
@@ -3940,21 +3721,7 @@
                 <w:sz w:val="24"/>
                 <w:szCs w:val="24"/>
               </w:rPr>
-              <w:t>Worked on sprint#</w:t>
-            </w:r>
-            <w:r>
-              <w:rPr>
-                <w:sz w:val="24"/>
-                <w:szCs w:val="24"/>
-              </w:rPr>
-              <w:t>3</w:t>
-            </w:r>
-            <w:r>
-              <w:rPr>
-                <w:sz w:val="24"/>
-                <w:szCs w:val="24"/>
-              </w:rPr>
-              <w:t xml:space="preserve"> tasks;</w:t>
+              <w:t>Worked on sprint#3 tasks;</w:t>
             </w:r>
           </w:p>
           <w:p>
@@ -4038,21 +3805,7 @@
                 <w:sz w:val="24"/>
                 <w:szCs w:val="24"/>
               </w:rPr>
-              <w:t>e for sprint#</w:t>
-            </w:r>
-            <w:r>
-              <w:rPr>
-                <w:sz w:val="24"/>
-                <w:szCs w:val="24"/>
-              </w:rPr>
-              <w:t>4</w:t>
-            </w:r>
-            <w:r>
-              <w:rPr>
-                <w:sz w:val="24"/>
-                <w:szCs w:val="24"/>
-              </w:rPr>
-              <w:t xml:space="preserve"> start;</w:t>
+              <w:t>e for sprint#4 start;</w:t>
             </w:r>
           </w:p>
         </w:tc>
@@ -4097,15 +3850,7 @@
           <w:szCs w:val="24"/>
           <w:u w:val="single"/>
         </w:rPr>
-        <w:t xml:space="preserve"> </w:t>
-      </w:r>
-      <w:r>
-        <w:rPr>
-          <w:sz w:val="24"/>
-          <w:szCs w:val="24"/>
-          <w:u w:val="single"/>
-        </w:rPr>
-        <w:t>31</w:t>
+        <w:t xml:space="preserve"> 31</w:t>
       </w:r>
       <w:r>
         <w:rPr>
@@ -4233,58 +3978,23 @@
                 <w:sz w:val="24"/>
                 <w:szCs w:val="24"/>
               </w:rPr>
-              <w:t>Created Sprint#</w:t>
-            </w:r>
-            <w:r>
-              <w:rPr>
-                <w:sz w:val="24"/>
-                <w:szCs w:val="24"/>
-              </w:rPr>
-              <w:t>4</w:t>
-            </w:r>
-            <w:r>
-              <w:rPr>
-                <w:sz w:val="24"/>
-                <w:szCs w:val="24"/>
-              </w:rPr>
-              <w:t xml:space="preserve"> backlog;</w:t>
-            </w:r>
-          </w:p>
-          <w:p>
-            <w:pPr>
-              <w:jc w:val="center"/>
-              <w:rPr>
-                <w:sz w:val="24"/>
-                <w:szCs w:val="24"/>
-              </w:rPr>
-            </w:pPr>
-            <w:r>
-              <w:rPr>
-                <w:sz w:val="24"/>
-                <w:szCs w:val="24"/>
-              </w:rPr>
-              <w:t>Started working</w:t>
-            </w:r>
-            <w:r>
-              <w:rPr>
-                <w:sz w:val="24"/>
-                <w:szCs w:val="24"/>
-              </w:rPr>
-              <w:t xml:space="preserve"> on sprint#</w:t>
-            </w:r>
-            <w:r>
-              <w:rPr>
-                <w:sz w:val="24"/>
-                <w:szCs w:val="24"/>
-              </w:rPr>
-              <w:t>4</w:t>
-            </w:r>
-            <w:r>
-              <w:rPr>
-                <w:sz w:val="24"/>
-                <w:szCs w:val="24"/>
-              </w:rPr>
-              <w:t xml:space="preserve"> tasks;</w:t>
+              <w:t>Created Sprint#4 backlog;</w:t>
+            </w:r>
+          </w:p>
+          <w:p>
+            <w:pPr>
+              <w:jc w:val="center"/>
+              <w:rPr>
+                <w:sz w:val="24"/>
+                <w:szCs w:val="24"/>
+              </w:rPr>
+            </w:pPr>
+            <w:r>
+              <w:rPr>
+                <w:sz w:val="24"/>
+                <w:szCs w:val="24"/>
+              </w:rPr>
+              <w:t>Started working on sprint#4 tasks;</w:t>
             </w:r>
           </w:p>
         </w:tc>
@@ -4358,15 +4068,7 @@
           <w:szCs w:val="24"/>
           <w:u w:val="single"/>
         </w:rPr>
-        <w:t xml:space="preserve"> </w:t>
-      </w:r>
-      <w:r>
-        <w:rPr>
-          <w:sz w:val="24"/>
-          <w:szCs w:val="24"/>
-          <w:u w:val="single"/>
-        </w:rPr>
-        <w:t>01</w:t>
+        <w:t xml:space="preserve"> 01</w:t>
       </w:r>
       <w:r>
         <w:rPr>
@@ -4508,14 +4210,7 @@
                 <w:sz w:val="24"/>
                 <w:szCs w:val="24"/>
               </w:rPr>
-              <w:t>rked</w:t>
-            </w:r>
-            <w:r>
-              <w:rPr>
-                <w:sz w:val="24"/>
-                <w:szCs w:val="24"/>
-              </w:rPr>
-              <w:t xml:space="preserve"> on sprint#4 tasks;</w:t>
+              <w:t>rked on sprint#4 tasks;</w:t>
             </w:r>
           </w:p>
         </w:tc>
@@ -4582,15 +4277,7 @@
           <w:szCs w:val="24"/>
           <w:u w:val="single"/>
         </w:rPr>
-        <w:t xml:space="preserve"> </w:t>
-      </w:r>
-      <w:r>
-        <w:rPr>
-          <w:sz w:val="24"/>
-          <w:szCs w:val="24"/>
-          <w:u w:val="single"/>
-        </w:rPr>
-        <w:t>04</w:t>
+        <w:t xml:space="preserve"> 04</w:t>
       </w:r>
       <w:r>
         <w:rPr>
@@ -4845,21 +4532,7 @@
                 <w:sz w:val="24"/>
                 <w:szCs w:val="24"/>
               </w:rPr>
-              <w:t>Prepare for sprint#</w:t>
-            </w:r>
-            <w:r>
-              <w:rPr>
-                <w:sz w:val="24"/>
-                <w:szCs w:val="24"/>
-              </w:rPr>
-              <w:t>5</w:t>
-            </w:r>
-            <w:r>
-              <w:rPr>
-                <w:sz w:val="24"/>
-                <w:szCs w:val="24"/>
-              </w:rPr>
-              <w:t xml:space="preserve"> start;</w:t>
+              <w:t>Prepare for sprint#5 start;</w:t>
             </w:r>
           </w:p>
           <w:p>
@@ -4923,15 +4596,7 @@
           <w:szCs w:val="24"/>
           <w:u w:val="single"/>
         </w:rPr>
-        <w:t xml:space="preserve"> </w:t>
-      </w:r>
-      <w:r>
-        <w:rPr>
-          <w:sz w:val="24"/>
-          <w:szCs w:val="24"/>
-          <w:u w:val="single"/>
-        </w:rPr>
-        <w:t>05</w:t>
+        <w:t xml:space="preserve"> 05</w:t>
       </w:r>
       <w:r>
         <w:rPr>
@@ -5059,51 +4724,23 @@
                 <w:sz w:val="24"/>
                 <w:szCs w:val="24"/>
               </w:rPr>
-              <w:t>Created Sprint#</w:t>
-            </w:r>
-            <w:r>
-              <w:rPr>
-                <w:sz w:val="24"/>
-                <w:szCs w:val="24"/>
-              </w:rPr>
-              <w:t>5</w:t>
-            </w:r>
-            <w:r>
-              <w:rPr>
-                <w:sz w:val="24"/>
-                <w:szCs w:val="24"/>
-              </w:rPr>
-              <w:t xml:space="preserve"> backlog;</w:t>
-            </w:r>
-          </w:p>
-          <w:p>
-            <w:pPr>
-              <w:jc w:val="center"/>
-              <w:rPr>
-                <w:sz w:val="24"/>
-                <w:szCs w:val="24"/>
-              </w:rPr>
-            </w:pPr>
-            <w:r>
-              <w:rPr>
-                <w:sz w:val="24"/>
-                <w:szCs w:val="24"/>
-              </w:rPr>
-              <w:t>Started working on sprint#</w:t>
-            </w:r>
-            <w:r>
-              <w:rPr>
-                <w:sz w:val="24"/>
-                <w:szCs w:val="24"/>
-              </w:rPr>
-              <w:t>5</w:t>
-            </w:r>
-            <w:r>
-              <w:rPr>
-                <w:sz w:val="24"/>
-                <w:szCs w:val="24"/>
-              </w:rPr>
-              <w:t xml:space="preserve"> tasks;</w:t>
+              <w:t>Created Sprint#5 backlog;</w:t>
+            </w:r>
+          </w:p>
+          <w:p>
+            <w:pPr>
+              <w:jc w:val="center"/>
+              <w:rPr>
+                <w:sz w:val="24"/>
+                <w:szCs w:val="24"/>
+              </w:rPr>
+            </w:pPr>
+            <w:r>
+              <w:rPr>
+                <w:sz w:val="24"/>
+                <w:szCs w:val="24"/>
+              </w:rPr>
+              <w:t>Started working on sprint#5 tasks;</w:t>
             </w:r>
           </w:p>
         </w:tc>
@@ -5170,15 +4807,7 @@
           <w:szCs w:val="24"/>
           <w:u w:val="single"/>
         </w:rPr>
-        <w:t xml:space="preserve"> </w:t>
-      </w:r>
-      <w:r>
-        <w:rPr>
-          <w:sz w:val="24"/>
-          <w:szCs w:val="24"/>
-          <w:u w:val="single"/>
-        </w:rPr>
-        <w:t>06</w:t>
+        <w:t xml:space="preserve"> 06</w:t>
       </w:r>
       <w:r>
         <w:rPr>
@@ -5234,15 +4863,15 @@
           <w:szCs w:val="24"/>
           <w:u w:val="single"/>
         </w:rPr>
-        <w:t>0 – 1</w:t>
-      </w:r>
-      <w:r>
-        <w:rPr>
-          <w:sz w:val="24"/>
-          <w:szCs w:val="24"/>
-          <w:u w:val="single"/>
-        </w:rPr>
-        <w:t>4</w:t>
+        <w:t xml:space="preserve">0 – </w:t>
+      </w:r>
+      <w:r>
+        <w:rPr>
+          <w:sz w:val="24"/>
+          <w:szCs w:val="24"/>
+          <w:u w:val="single"/>
+        </w:rPr>
+        <w:t>16</w:t>
       </w:r>
       <w:r>
         <w:rPr>
@@ -5258,7 +4887,7 @@
           <w:szCs w:val="24"/>
           <w:u w:val="single"/>
         </w:rPr>
-        <w:t>4</w:t>
+        <w:t>0</w:t>
       </w:r>
       <w:r>
         <w:rPr>
@@ -5354,14 +4983,7 @@
                 <w:sz w:val="24"/>
                 <w:szCs w:val="24"/>
               </w:rPr>
-              <w:t>Worked</w:t>
-            </w:r>
-            <w:r>
-              <w:rPr>
-                <w:sz w:val="24"/>
-                <w:szCs w:val="24"/>
-              </w:rPr>
-              <w:t xml:space="preserve"> on sprint#5 tasks;</w:t>
+              <w:t>Worked on sprint#5 tasks;</w:t>
             </w:r>
           </w:p>
         </w:tc>
@@ -5428,15 +5050,7 @@
           <w:szCs w:val="24"/>
           <w:u w:val="single"/>
         </w:rPr>
-        <w:t xml:space="preserve"> </w:t>
-      </w:r>
-      <w:r>
-        <w:rPr>
-          <w:sz w:val="24"/>
-          <w:szCs w:val="24"/>
-          <w:u w:val="single"/>
-        </w:rPr>
-        <w:t>07</w:t>
+        <w:t xml:space="preserve"> 07</w:t>
       </w:r>
       <w:r>
         <w:rPr>
@@ -5500,7 +5114,7 @@
           <w:szCs w:val="24"/>
           <w:u w:val="single"/>
         </w:rPr>
-        <w:t>4</w:t>
+        <w:t>6</w:t>
       </w:r>
       <w:r>
         <w:rPr>
@@ -5516,7 +5130,7 @@
           <w:szCs w:val="24"/>
           <w:u w:val="single"/>
         </w:rPr>
-        <w:t>4</w:t>
+        <w:t>0</w:t>
       </w:r>
       <w:r>
         <w:rPr>
@@ -5835,6 +5449,8 @@
         </w:rPr>
         <w:t>0</w:t>
       </w:r>
+      <w:bookmarkStart w:id="0" w:name="_GoBack"/>
+      <w:bookmarkEnd w:id="0"/>
     </w:p>
     <w:p/>
     <w:tbl>
@@ -5981,10 +5597,7 @@
         </w:tc>
       </w:tr>
     </w:tbl>
-    <w:p>
-      <w:bookmarkStart w:id="0" w:name="_GoBack"/>
-      <w:bookmarkEnd w:id="0"/>
-    </w:p>
+    <w:p/>
     <w:sectPr>
       <w:pgSz w:w="12240" w:h="15840"/>
       <w:pgMar w:top="1440" w:right="1440" w:bottom="1440" w:left="1440" w:header="720" w:footer="720" w:gutter="0"/>

</xml_diff>